<commit_message>
Update Politica de Mantenimiento.docx
</commit_message>
<xml_diff>
--- a/Documentacion/Politica de Mantenimiento.docx
+++ b/Documentacion/Politica de Mantenimiento.docx
@@ -2,15 +2,6 @@
 <file path=word/document.xml><?xml version="1.0" encoding="utf-8"?>
 <w:document xmlns:wpc="http://schemas.microsoft.com/office/word/2010/wordprocessingCanvas" xmlns:cx="http://schemas.microsoft.com/office/drawing/2014/chartex" xmlns:cx1="http://schemas.microsoft.com/office/drawing/2015/9/8/chartex" xmlns:cx2="http://schemas.microsoft.com/office/drawing/2015/10/21/chartex" xmlns:cx3="http://schemas.microsoft.com/office/drawing/2016/5/9/chartex" xmlns:cx4="http://schemas.microsoft.com/office/drawing/2016/5/10/chartex" xmlns:cx5="http://schemas.microsoft.com/office/drawing/2016/5/11/chartex" xmlns:cx6="http://schemas.microsoft.com/office/drawing/2016/5/12/chartex" xmlns:cx7="http://schemas.microsoft.com/office/drawing/2016/5/13/chartex" xmlns:cx8="http://schemas.microsoft.com/office/drawing/2016/5/14/chartex" xmlns:mc="http://schemas.openxmlformats.org/markup-compatibility/2006" xmlns:aink="http://schemas.microsoft.com/office/drawing/2016/ink" xmlns:am3d="http://schemas.microsoft.com/office/drawing/2017/model3d" xmlns:o="urn:schemas-microsoft-com:office:office" xmlns:oel="http://schemas.microsoft.com/office/2019/extlst" xmlns:r="http://schemas.openxmlformats.org/officeDocument/2006/relationships" xmlns:m="http://schemas.openxmlformats.org/officeDocument/2006/math" xmlns:v="urn:schemas-microsoft-com:vml" xmlns:wp14="http://schemas.microsoft.com/office/word/2010/wordprocessingDrawing" xmlns:wp="http://schemas.openxmlformats.org/drawingml/2006/wordprocessingDrawing" xmlns:w10="urn:schemas-microsoft-com:office:word" xmlns:w="http://schemas.openxmlformats.org/wordprocessingml/2006/main" xmlns:w14="http://schemas.microsoft.com/office/word/2010/wordml" xmlns:w15="http://schemas.microsoft.com/office/word/2012/wordml" xmlns:w16cex="http://schemas.microsoft.com/office/word/2018/wordml/cex" xmlns:w16cid="http://schemas.microsoft.com/office/word/2016/wordml/cid" xmlns:w16="http://schemas.microsoft.com/office/word/2018/wordml" xmlns:w16sdtdh="http://schemas.microsoft.com/office/word/2020/wordml/sdtdatahash" xmlns:w16se="http://schemas.microsoft.com/office/word/2015/wordml/symex" xmlns:wpg="http://schemas.microsoft.com/office/word/2010/wordprocessingGroup" xmlns:wpi="http://schemas.microsoft.com/office/word/2010/wordprocessingInk" xmlns:wne="http://schemas.microsoft.com/office/word/2006/wordml" xmlns:wps="http://schemas.microsoft.com/office/word/2010/wordprocessingShape" mc:Ignorable="w14 w15 w16se w16cid w16 w16cex w16sdtdh wp14">
   <w:body>
-    <w:p>
-      <w:pPr>
-        <w:rPr>
-          <w:rFonts w:ascii="Arial" w:hAnsi="Arial" w:cs="Arial"/>
-          <w:sz w:val="28"/>
-          <w:szCs w:val="28"/>
-        </w:rPr>
-      </w:pPr>
-    </w:p>
     <w:p>
       <w:pPr>
         <w:jc w:val="center"/>
@@ -316,6 +307,16 @@
         </w:rPr>
         <w:t>CHAVARRIA BARRE JEAN CARLOS</w:t>
       </w:r>
+      <w:r>
+        <w:rPr>
+          <w:rFonts w:ascii="Arial" w:hAnsi="Arial" w:cs="Arial"/>
+          <w:b/>
+          <w:bCs/>
+          <w:sz w:val="28"/>
+          <w:szCs w:val="28"/>
+        </w:rPr>
+        <w:t xml:space="preserve"> (¿RETIRADO?)</w:t>
+      </w:r>
     </w:p>
     <w:p>
       <w:pPr>
@@ -815,6 +816,7 @@
           <w:b/>
           <w:bCs/>
         </w:rPr>
+        <w:lastRenderedPageBreak/>
         <w:t>Fase 1: Pro</w:t>
       </w:r>
       <w:r>
@@ -2053,8 +2055,20 @@
                 <w:sz w:val="18"/>
                 <w:szCs w:val="18"/>
               </w:rPr>
-              <w:t>Estado del Mr</w:t>
-            </w:r>
+              <w:t xml:space="preserve">Estado del </w:t>
+            </w:r>
+            <w:proofErr w:type="spellStart"/>
+            <w:r>
+              <w:rPr>
+                <w:b/>
+                <w:bCs/>
+                <w:i/>
+                <w:sz w:val="18"/>
+                <w:szCs w:val="18"/>
+              </w:rPr>
+              <w:t>Mr</w:t>
+            </w:r>
+            <w:proofErr w:type="spellEnd"/>
           </w:p>
         </w:tc>
         <w:tc>
@@ -2347,6 +2361,7 @@
           <w:b/>
           <w:bCs/>
         </w:rPr>
+        <w:lastRenderedPageBreak/>
         <w:t xml:space="preserve">Fase 2: Análisis de modificaciones </w:t>
       </w:r>
     </w:p>
@@ -3443,8 +3458,9 @@
           <w:i/>
           <w:iCs/>
         </w:rPr>
-        <w:t xml:space="preserve">2.3) </w:t>
-      </w:r>
+        <w:t>2.3</w:t>
+      </w:r>
+      <w:proofErr w:type="gramStart"/>
       <w:r>
         <w:rPr>
           <w:b/>
@@ -3452,7 +3468,26 @@
           <w:i/>
           <w:iCs/>
         </w:rPr>
-        <w:t xml:space="preserve"> Desarrollo de Opciones </w:t>
+        <w:t xml:space="preserve">) </w:t>
+      </w:r>
+      <w:r>
+        <w:rPr>
+          <w:b/>
+          <w:bCs/>
+          <w:i/>
+          <w:iCs/>
+        </w:rPr>
+        <w:t xml:space="preserve"> Desarrollo</w:t>
+      </w:r>
+      <w:proofErr w:type="gramEnd"/>
+      <w:r>
+        <w:rPr>
+          <w:b/>
+          <w:bCs/>
+          <w:i/>
+          <w:iCs/>
+        </w:rPr>
+        <w:t xml:space="preserve"> de Opciones </w:t>
       </w:r>
     </w:p>
     <w:p>
@@ -4449,12 +4484,21 @@
                 <w:iCs/>
               </w:rPr>
             </w:pPr>
-            <w:r>
-              <w:rPr>
-                <w:i/>
-                <w:iCs/>
-              </w:rPr>
-              <w:t>N° Personas</w:t>
+            <w:proofErr w:type="spellStart"/>
+            <w:r>
+              <w:rPr>
+                <w:i/>
+                <w:iCs/>
+              </w:rPr>
+              <w:t>N°</w:t>
+            </w:r>
+            <w:proofErr w:type="spellEnd"/>
+            <w:r>
+              <w:rPr>
+                <w:i/>
+                <w:iCs/>
+              </w:rPr>
+              <w:t xml:space="preserve"> Personas</w:t>
             </w:r>
           </w:p>
         </w:tc>
@@ -4474,12 +4518,21 @@
                 <w:iCs/>
               </w:rPr>
             </w:pPr>
-            <w:r>
-              <w:rPr>
-                <w:i/>
-                <w:iCs/>
-              </w:rPr>
-              <w:t>N° Horas</w:t>
+            <w:proofErr w:type="spellStart"/>
+            <w:r>
+              <w:rPr>
+                <w:i/>
+                <w:iCs/>
+              </w:rPr>
+              <w:t>N°</w:t>
+            </w:r>
+            <w:proofErr w:type="spellEnd"/>
+            <w:r>
+              <w:rPr>
+                <w:i/>
+                <w:iCs/>
+              </w:rPr>
+              <w:t xml:space="preserve"> Horas</w:t>
             </w:r>
           </w:p>
         </w:tc>
@@ -4994,6 +5047,7 @@
           <w:i/>
           <w:iCs/>
         </w:rPr>
+        <w:lastRenderedPageBreak/>
         <w:t xml:space="preserve">2.4) </w:t>
       </w:r>
       <w:r>
@@ -5158,7 +5212,17 @@
           <w:i/>
           <w:iCs/>
         </w:rPr>
-        <w:t>2.5.1)</w:t>
+        <w:t>2.5.1</w:t>
+      </w:r>
+      <w:proofErr w:type="gramStart"/>
+      <w:r>
+        <w:rPr>
+          <w:b/>
+          <w:bCs/>
+          <w:i/>
+          <w:iCs/>
+        </w:rPr>
+        <w:t>)</w:t>
       </w:r>
       <w:r>
         <w:rPr>
@@ -5172,7 +5236,15 @@
           <w:i/>
           <w:iCs/>
         </w:rPr>
-        <w:t xml:space="preserve"> Presentar el MR, Registro de Pruebas del MR, Registro de Opciones y Registro de Asignación de Recursos, para su análisis por parte de la Dirección de Sistemas. </w:t>
+        <w:t xml:space="preserve"> Presentar</w:t>
+      </w:r>
+      <w:proofErr w:type="gramEnd"/>
+      <w:r>
+        <w:rPr>
+          <w:i/>
+          <w:iCs/>
+        </w:rPr>
+        <w:t xml:space="preserve"> el MR, Registro de Pruebas del MR, Registro de Opciones y Registro de Asignación de Recursos, para su análisis por parte de la Dirección de Sistemas. </w:t>
       </w:r>
     </w:p>
     <w:p>
@@ -5838,7 +5910,6 @@
                 <w:i/>
                 <w:iCs/>
               </w:rPr>
-              <w:lastRenderedPageBreak/>
               <w:t xml:space="preserve">Responsable del Análisis: </w:t>
             </w:r>
           </w:p>
@@ -5898,6 +5969,7 @@
           <w:i/>
           <w:iCs/>
         </w:rPr>
+        <w:lastRenderedPageBreak/>
         <w:t>2.5.4)</w:t>
       </w:r>
       <w:r>
@@ -6693,6 +6765,7 @@
           <w:iCs/>
         </w:rPr>
       </w:pPr>
+      <w:proofErr w:type="gramStart"/>
       <w:r>
         <w:rPr>
           <w:b/>
@@ -6700,7 +6773,17 @@
           <w:i/>
           <w:iCs/>
         </w:rPr>
-        <w:t xml:space="preserve">3.1  Análisis </w:t>
+        <w:t>3.1  Análisis</w:t>
+      </w:r>
+      <w:proofErr w:type="gramEnd"/>
+      <w:r>
+        <w:rPr>
+          <w:b/>
+          <w:bCs/>
+          <w:i/>
+          <w:iCs/>
+        </w:rPr>
+        <w:t xml:space="preserve"> </w:t>
       </w:r>
     </w:p>
     <w:p>
@@ -7004,12 +7087,21 @@
                 <w:iCs/>
               </w:rPr>
             </w:pPr>
-            <w:r>
-              <w:rPr>
-                <w:i/>
-                <w:iCs/>
-              </w:rPr>
-              <w:t>N°:</w:t>
+            <w:proofErr w:type="spellStart"/>
+            <w:r>
+              <w:rPr>
+                <w:i/>
+                <w:iCs/>
+              </w:rPr>
+              <w:t>N°</w:t>
+            </w:r>
+            <w:proofErr w:type="spellEnd"/>
+            <w:r>
+              <w:rPr>
+                <w:i/>
+                <w:iCs/>
+              </w:rPr>
+              <w:t>:</w:t>
             </w:r>
           </w:p>
         </w:tc>
@@ -7029,6 +7121,7 @@
                 <w:iCs/>
               </w:rPr>
             </w:pPr>
+            <w:proofErr w:type="gramStart"/>
             <w:r>
               <w:rPr>
                 <w:i/>
@@ -7036,6 +7129,7 @@
               </w:rPr>
               <w:t>Elemento a ser modificado</w:t>
             </w:r>
+            <w:proofErr w:type="gramEnd"/>
           </w:p>
         </w:tc>
         <w:tc>
@@ -8023,7 +8117,23 @@
           <w:i/>
           <w:iCs/>
         </w:rPr>
-        <w:t xml:space="preserve"> basado en como la modificación realizada afecta al sistema, esto permitirá asegurar que el sistema esté funcionando correctamente después del cambio ejecutado. Los resultados de las pruebas deberían documentarse  en el Registro de Pruebas sobre el Sistema Modificado (Plantilla 9). </w:t>
+        <w:t xml:space="preserve"> basado en como la modificación realizada afecta al sistema, esto permitirá asegurar que el sistema esté funcionando correctamente después del cambio ejecutado. Los resultados de las pruebas deberían </w:t>
+      </w:r>
+      <w:proofErr w:type="gramStart"/>
+      <w:r>
+        <w:rPr>
+          <w:i/>
+          <w:iCs/>
+        </w:rPr>
+        <w:t>documentarse  en</w:t>
+      </w:r>
+      <w:proofErr w:type="gramEnd"/>
+      <w:r>
+        <w:rPr>
+          <w:i/>
+          <w:iCs/>
+        </w:rPr>
+        <w:t xml:space="preserve"> el Registro de Pruebas sobre el Sistema Modificado (Plantilla 9). </w:t>
       </w:r>
       <w:r>
         <w:rPr>
@@ -8443,6 +8553,7 @@
                 <w:iCs/>
               </w:rPr>
             </w:pPr>
+            <w:proofErr w:type="gramStart"/>
             <w:r>
               <w:rPr>
                 <w:i/>
@@ -8450,6 +8561,7 @@
               </w:rPr>
               <w:t>Elemento a Probar</w:t>
             </w:r>
+            <w:proofErr w:type="gramEnd"/>
           </w:p>
         </w:tc>
         <w:tc>
@@ -8945,6 +9057,7 @@
           <w:i/>
           <w:iCs/>
         </w:rPr>
+        <w:lastRenderedPageBreak/>
         <w:t>En esta fase se confirma que las modificaciones realizadas al sistema hayan sido ejecutadas correctamente.</w:t>
       </w:r>
     </w:p>
@@ -9489,6 +9602,7 @@
                 <w:szCs w:val="20"/>
               </w:rPr>
             </w:pPr>
+            <w:proofErr w:type="gramStart"/>
             <w:r>
               <w:rPr>
                 <w:i/>
@@ -9498,6 +9612,7 @@
               </w:rPr>
               <w:t>Elemento a Probar</w:t>
             </w:r>
+            <w:proofErr w:type="gramEnd"/>
           </w:p>
         </w:tc>
         <w:tc>

</xml_diff>